<commit_message>
V2.0 Measurement Plan. Arregladas formulas de algunas metricas
</commit_message>
<xml_diff>
--- a/auditoria/Measurement Plan.docx
+++ b/auditoria/Measurement Plan.docx
@@ -487,7 +487,7 @@
               <w:pStyle w:val="Tabletext"/>
             </w:pPr>
             <w:r>
-              <w:t>Cambios menores en redacción</w:t>
+              <w:t>Corrección de fórmulas en varias métricas</w:t>
             </w:r>
             <w:bookmarkStart w:id="0" w:name="_GoBack"/>
             <w:bookmarkEnd w:id="0"/>
@@ -7263,7 +7263,7 @@
                   <w:rPr>
                     <w:rFonts w:ascii="Cambria Math" w:hAnsi="Cambria Math"/>
                   </w:rPr>
-                  <m:t>=</m:t>
+                  <m:t>=(</m:t>
                 </m:r>
                 <m:r>
                   <m:rPr>
@@ -7291,6 +7291,12 @@
                     <w:rFonts w:ascii="Cambria Math"/>
                   </w:rPr>
                   <m:t>A</m:t>
+                </m:r>
+                <m:r>
+                  <w:rPr>
+                    <w:rFonts w:ascii="Cambria Math" w:hAnsi="Cambria Math"/>
+                  </w:rPr>
+                  <m:t>)/B</m:t>
                 </m:r>
               </m:oMath>
             </m:oMathPara>
@@ -7675,7 +7681,7 @@
                       <w:rPr>
                         <w:rFonts w:ascii="Cambria Math" w:hAnsi="Cambria Math"/>
                       </w:rPr>
-                      <m:t>T</m:t>
+                      <m:t>(T</m:t>
                     </m:r>
                   </m:e>
                   <m:sub>
@@ -7730,6 +7736,43 @@
                     </m:r>
                   </m:sub>
                 </m:sSub>
+                <m:r>
+                  <w:rPr>
+                    <w:rFonts w:ascii="Cambria Math" w:hAnsi="Cambria Math"/>
+                  </w:rPr>
+                  <m:t>)</m:t>
+                </m:r>
+                <m:sSub>
+                  <m:sSubPr>
+                    <m:ctrlPr>
+                      <w:rPr>
+                        <w:rFonts w:ascii="Cambria Math" w:hAnsi="Cambria Math"/>
+                      </w:rPr>
+                    </m:ctrlPr>
+                  </m:sSubPr>
+                  <m:e>
+                    <m:r>
+                      <m:rPr>
+                        <m:sty m:val="p"/>
+                      </m:rPr>
+                      <w:rPr>
+                        <w:rFonts w:ascii="Cambria Math" w:hAnsi="Cambria Math"/>
+                      </w:rPr>
+                      <m:t>/T</m:t>
+                    </m:r>
+                  </m:e>
+                  <m:sub>
+                    <m:r>
+                      <m:rPr>
+                        <m:sty m:val="p"/>
+                      </m:rPr>
+                      <w:rPr>
+                        <w:rFonts w:ascii="Cambria Math" w:hAnsi="Cambria Math"/>
+                      </w:rPr>
+                      <m:t>f</m:t>
+                    </m:r>
+                  </m:sub>
+                </m:sSub>
               </m:oMath>
             </m:oMathPara>
           </w:p>
@@ -8392,11 +8435,9 @@
             <w:r>
               <w:t xml:space="preserve">que se encuentra la aplicación cuenta con los requerimientos mínimos impuestos por las tecnologías sobre las que se </w:t>
             </w:r>
-            <w:proofErr w:type="spellStart"/>
-            <w:r>
-              <w:t>esta</w:t>
-            </w:r>
-            <w:proofErr w:type="spellEnd"/>
+            <w:r>
+              <w:t>está</w:t>
+            </w:r>
             <w:r>
               <w:t xml:space="preserve"> trabajando.</w:t>
             </w:r>
@@ -8739,6 +8780,15 @@
               <w:pStyle w:val="Tabletext"/>
             </w:pPr>
             <w:r>
+              <w:t>X = Tope de usuarios/Cantidad esperada</w:t>
+            </w:r>
+            <w:r>
+              <w:br/>
+            </w:r>
+            <w:r>
+              <w:br/>
+            </w:r>
+            <w:r>
               <w:t xml:space="preserve">Para calcular este valor hay 2 posibles formas, la primera es mediante el uso de pruebas de estrés hasta llegar al punto de quiebre para la aplicación y la segunda es </w:t>
             </w:r>
             <w:r>
@@ -8835,8 +8885,8 @@
         <w:tblLook w:val="04A0" w:firstRow="1" w:lastRow="0" w:firstColumn="1" w:lastColumn="0" w:noHBand="0" w:noVBand="1"/>
       </w:tblPr>
       <w:tblGrid>
-        <w:gridCol w:w="1843"/>
-        <w:gridCol w:w="6662"/>
+        <w:gridCol w:w="1841"/>
+        <w:gridCol w:w="6664"/>
       </w:tblGrid>
       <w:tr>
         <w:tc>
@@ -9062,7 +9112,7 @@
                 <w:rPr>
                   <w:rFonts w:ascii="Cambria Math" w:hAnsi="Cambria Math"/>
                 </w:rPr>
-                <m:t>X=Cantidad de modulos</m:t>
+                <m:t>X = Cantidad de modulos/Cantidad total de modulos</m:t>
               </m:r>
             </m:oMath>
             <w:r>
@@ -9544,6 +9594,23 @@
                 </m:r>
               </m:oMath>
             </m:oMathPara>
+          </w:p>
+          <w:p>
+            <w:pPr>
+              <w:pStyle w:val="InfoBlue"/>
+              <w:rPr>
+                <w:i w:val="0"/>
+                <w:color w:val="auto"/>
+              </w:rPr>
+            </w:pPr>
+            <w:r>
+              <w:rPr>
+                <w:i w:val="0"/>
+                <w:color w:val="auto"/>
+              </w:rPr>
+              <w:lastRenderedPageBreak/>
+              <w:t>X = Cantidad de funciones evidentes/Funcionalidades Totales</w:t>
+            </w:r>
           </w:p>
           <w:p>
             <w:pPr>
@@ -10071,6 +10138,58 @@
             <w:pPr>
               <w:pStyle w:val="Tabletext"/>
             </w:pPr>
+            <m:oMathPara>
+              <m:oMathParaPr>
+                <m:jc m:val="left"/>
+              </m:oMathParaPr>
+              <m:oMath>
+                <m:r>
+                  <m:rPr>
+                    <m:sty m:val="p"/>
+                  </m:rPr>
+                  <w:rPr>
+                    <w:rFonts w:ascii="Cambria Math" w:hAnsi="Cambria Math"/>
+                  </w:rPr>
+                  <m:t>X=</m:t>
+                </m:r>
+                <m:f>
+                  <m:fPr>
+                    <m:ctrlPr>
+                      <w:rPr>
+                        <w:rFonts w:ascii="Cambria Math" w:hAnsi="Cambria Math"/>
+                      </w:rPr>
+                    </m:ctrlPr>
+                  </m:fPr>
+                  <m:num>
+                    <m:r>
+                      <m:rPr>
+                        <m:sty m:val="p"/>
+                      </m:rPr>
+                      <w:rPr>
+                        <w:rFonts w:ascii="Cambria Math" w:hAnsi="Cambria Math"/>
+                      </w:rPr>
+                      <m:t>X</m:t>
+                    </m:r>
+                  </m:num>
+                  <m:den>
+                    <m:r>
+                      <m:rPr>
+                        <m:sty m:val="p"/>
+                      </m:rPr>
+                      <w:rPr>
+                        <w:rFonts w:ascii="Cambria Math" w:hAnsi="Cambria Math"/>
+                      </w:rPr>
+                      <m:t>5</m:t>
+                    </m:r>
+                  </m:den>
+                </m:f>
+              </m:oMath>
+            </m:oMathPara>
+          </w:p>
+          <w:p>
+            <w:pPr>
+              <w:pStyle w:val="Tabletext"/>
+            </w:pPr>
             <w:r>
               <w:t xml:space="preserve">Se asume que las vistas y las plantillas han sido </w:t>
             </w:r>
@@ -10185,8 +10304,8 @@
         <w:tblLook w:val="04A0" w:firstRow="1" w:lastRow="0" w:firstColumn="1" w:lastColumn="0" w:noHBand="0" w:noVBand="1"/>
       </w:tblPr>
       <w:tblGrid>
-        <w:gridCol w:w="1845"/>
-        <w:gridCol w:w="6660"/>
+        <w:gridCol w:w="1837"/>
+        <w:gridCol w:w="6668"/>
       </w:tblGrid>
       <w:tr>
         <w:tc>
@@ -10402,9 +10521,6 @@
               <w:pStyle w:val="Tabletext"/>
             </w:pPr>
             <m:oMathPara>
-              <m:oMathParaPr>
-                <m:jc m:val="left"/>
-              </m:oMathParaPr>
               <m:oMath>
                 <m:r>
                   <m:rPr>
@@ -10413,7 +10529,7 @@
                   <w:rPr>
                     <w:rFonts w:ascii="Cambria Math" w:hAnsi="Cambria Math"/>
                   </w:rPr>
-                  <m:t>X=número</m:t>
+                  <m:t>X = Cantidad de errores con software/ Cantidad de errores sin software</m:t>
                 </m:r>
               </m:oMath>
             </m:oMathPara>
@@ -10649,7 +10765,6 @@
             </w:pPr>
             <w:proofErr w:type="spellStart"/>
             <w:r>
-              <w:lastRenderedPageBreak/>
               <w:t>Goals</w:t>
             </w:r>
             <w:proofErr w:type="spellEnd"/>
@@ -10867,6 +10982,58 @@
               </m:oMath>
             </m:oMathPara>
           </w:p>
+          <w:p>
+            <w:pPr>
+              <w:pStyle w:val="Tabletext"/>
+            </w:pPr>
+            <m:oMathPara>
+              <m:oMathParaPr>
+                <m:jc m:val="left"/>
+              </m:oMathParaPr>
+              <m:oMath>
+                <m:r>
+                  <m:rPr>
+                    <m:sty m:val="p"/>
+                  </m:rPr>
+                  <w:rPr>
+                    <w:rFonts w:ascii="Cambria Math" w:hAnsi="Cambria Math"/>
+                  </w:rPr>
+                  <m:t>X=</m:t>
+                </m:r>
+                <m:f>
+                  <m:fPr>
+                    <m:ctrlPr>
+                      <w:rPr>
+                        <w:rFonts w:ascii="Cambria Math" w:hAnsi="Cambria Math"/>
+                      </w:rPr>
+                    </m:ctrlPr>
+                  </m:fPr>
+                  <m:num>
+                    <m:r>
+                      <m:rPr>
+                        <m:sty m:val="p"/>
+                      </m:rPr>
+                      <w:rPr>
+                        <w:rFonts w:ascii="Cambria Math" w:hAnsi="Cambria Math"/>
+                      </w:rPr>
+                      <m:t>X</m:t>
+                    </m:r>
+                  </m:num>
+                  <m:den>
+                    <m:r>
+                      <m:rPr>
+                        <m:sty m:val="p"/>
+                      </m:rPr>
+                      <w:rPr>
+                        <w:rFonts w:ascii="Cambria Math" w:hAnsi="Cambria Math"/>
+                      </w:rPr>
+                      <m:t>5</m:t>
+                    </m:r>
+                  </m:den>
+                </m:f>
+              </m:oMath>
+            </m:oMathPara>
+          </w:p>
         </w:tc>
       </w:tr>
       <w:tr>
@@ -10957,8 +11124,8 @@
         <w:tblLook w:val="04A0" w:firstRow="1" w:lastRow="0" w:firstColumn="1" w:lastColumn="0" w:noHBand="0" w:noVBand="1"/>
       </w:tblPr>
       <w:tblGrid>
-        <w:gridCol w:w="1842"/>
-        <w:gridCol w:w="6663"/>
+        <w:gridCol w:w="1794"/>
+        <w:gridCol w:w="6711"/>
       </w:tblGrid>
       <w:tr>
         <w:tc>
@@ -11185,7 +11352,47 @@
                   <w:rPr>
                     <w:rFonts w:ascii="Cambria Math" w:hAnsi="Cambria Math"/>
                   </w:rPr>
-                  <m:t>X=número de operaciones</m:t>
+                  <m:t>X = Cantidad de operaciones</m:t>
+                </m:r>
+                <m:f>
+                  <m:fPr>
+                    <m:ctrlPr>
+                      <w:rPr>
+                        <w:rFonts w:ascii="Cambria Math" w:hAnsi="Cambria Math"/>
+                      </w:rPr>
+                    </m:ctrlPr>
+                  </m:fPr>
+                  <m:num>
+                    <m:r>
+                      <m:rPr>
+                        <m:sty m:val="p"/>
+                      </m:rPr>
+                      <w:rPr>
+                        <w:rFonts w:ascii="Cambria Math" w:hAnsi="Cambria Math"/>
+                      </w:rPr>
+                      <m:t>terminadas</m:t>
+                    </m:r>
+                  </m:num>
+                  <m:den>
+                    <m:r>
+                      <m:rPr>
+                        <m:sty m:val="p"/>
+                      </m:rPr>
+                      <w:rPr>
+                        <w:rFonts w:ascii="Cambria Math" w:hAnsi="Cambria Math"/>
+                      </w:rPr>
+                      <m:t>Cantidad</m:t>
+                    </m:r>
+                  </m:den>
+                </m:f>
+                <m:r>
+                  <m:rPr>
+                    <m:sty m:val="p"/>
+                  </m:rPr>
+                  <w:rPr>
+                    <w:rFonts w:ascii="Cambria Math" w:hAnsi="Cambria Math"/>
+                  </w:rPr>
+                  <m:t>de operaciones empezadas</m:t>
                 </m:r>
               </m:oMath>
             </m:oMathPara>
@@ -11438,6 +11645,7 @@
             </w:pPr>
             <w:proofErr w:type="spellStart"/>
             <w:r>
+              <w:lastRenderedPageBreak/>
               <w:t>Goals</w:t>
             </w:r>
             <w:proofErr w:type="spellEnd"/>
@@ -11554,7 +11762,7 @@
                   <w:rPr>
                     <w:rFonts w:ascii="Cambria Math" w:hAnsi="Cambria Math"/>
                   </w:rPr>
-                  <m:t>=</m:t>
+                  <m:t>=1-</m:t>
                 </m:r>
                 <m:f>
                   <m:fPr>
@@ -11565,14 +11773,6 @@
                     </m:ctrlPr>
                   </m:fPr>
                   <m:num>
-                    <m:r>
-                      <w:rPr>
-                        <w:rFonts w:ascii="Cambria Math" w:hAnsi="Cambria Math"/>
-                      </w:rPr>
-                      <m:t>A</m:t>
-                    </m:r>
-                  </m:num>
-                  <m:den>
                     <m:sSub>
                       <m:sSubPr>
                         <m:ctrlPr>
@@ -11632,6 +11832,14 @@
                         </m:r>
                       </m:sub>
                     </m:sSub>
+                  </m:num>
+                  <m:den>
+                    <m:r>
+                      <w:rPr>
+                        <w:rFonts w:ascii="Cambria Math" w:hAnsi="Cambria Math"/>
+                      </w:rPr>
+                      <m:t>A</m:t>
+                    </m:r>
                   </m:den>
                 </m:f>
                 <m:r>
@@ -11970,7 +12178,6 @@
             </w:pPr>
             <w:proofErr w:type="spellStart"/>
             <w:r>
-              <w:lastRenderedPageBreak/>
               <w:t>Responsibilities</w:t>
             </w:r>
             <w:proofErr w:type="spellEnd"/>
@@ -12050,8 +12257,8 @@
         <w:tblLook w:val="04A0" w:firstRow="1" w:lastRow="0" w:firstColumn="1" w:lastColumn="0" w:noHBand="0" w:noVBand="1"/>
       </w:tblPr>
       <w:tblGrid>
-        <w:gridCol w:w="1845"/>
-        <w:gridCol w:w="6660"/>
+        <w:gridCol w:w="1844"/>
+        <w:gridCol w:w="6661"/>
       </w:tblGrid>
       <w:tr>
         <w:tc>
@@ -12273,7 +12480,7 @@
               <w:pStyle w:val="Tabletext"/>
             </w:pPr>
             <w:r>
-              <w:t>X = Número de casos ligados</w:t>
+              <w:t>X = Cantidad de casos de uso ligados/Cantidad total de casos de uso</w:t>
             </w:r>
           </w:p>
           <w:p>
@@ -12617,7 +12824,7 @@
                   <w:rPr>
                     <w:rFonts w:ascii="Cambria Math" w:hAnsi="Cambria Math"/>
                   </w:rPr>
-                  <m:t>X=B-A</m:t>
+                  <m:t>X=(B-A)/B</m:t>
                 </m:r>
               </m:oMath>
             </m:oMathPara>
@@ -12635,6 +12842,7 @@
               <w:pStyle w:val="Tabletext"/>
             </w:pPr>
             <w:r>
+              <w:lastRenderedPageBreak/>
               <w:t>A = Tiempo en que el sistema tuvo una pérdida de datos o interrupción</w:t>
             </w:r>
           </w:p>
@@ -12677,6 +12885,7 @@
             </w:pPr>
             <w:proofErr w:type="spellStart"/>
             <w:r>
+              <w:lastRenderedPageBreak/>
               <w:t>Responsibilities</w:t>
             </w:r>
             <w:proofErr w:type="spellEnd"/>
@@ -12758,8 +12967,8 @@
         <w:tblLook w:val="04A0" w:firstRow="1" w:lastRow="0" w:firstColumn="1" w:lastColumn="0" w:noHBand="0" w:noVBand="1"/>
       </w:tblPr>
       <w:tblGrid>
-        <w:gridCol w:w="1845"/>
-        <w:gridCol w:w="6660"/>
+        <w:gridCol w:w="1843"/>
+        <w:gridCol w:w="6662"/>
       </w:tblGrid>
       <w:tr>
         <w:tc>
@@ -12987,7 +13196,7 @@
               <w:pStyle w:val="Tabletext"/>
             </w:pPr>
             <w:r>
-              <w:t>X = Numero de funciones extra</w:t>
+              <w:t>X = Cantidad de funciones adicionales/Cantidad de funciones disponibles</w:t>
             </w:r>
           </w:p>
           <w:p>
@@ -13629,6 +13838,7 @@
             </w:pPr>
             <w:proofErr w:type="spellStart"/>
             <w:r>
+              <w:lastRenderedPageBreak/>
               <w:t>Responsibilities</w:t>
             </w:r>
             <w:proofErr w:type="spellEnd"/>
@@ -13830,15 +14040,7 @@
                 <w:i w:val="0"/>
                 <w:color w:val="auto"/>
               </w:rPr>
-              <w:t xml:space="preserve">Esta métrica permite medir las pruebas realizadas a la autorización a las </w:t>
-            </w:r>
-            <w:r>
-              <w:rPr>
-                <w:i w:val="0"/>
-                <w:color w:val="auto"/>
-              </w:rPr>
-              <w:lastRenderedPageBreak/>
-              <w:t>funciones de cada uno de los roles.</w:t>
+              <w:t>Esta métrica permite medir las pruebas realizadas a la autorización a las funciones de cada uno de los roles.</w:t>
             </w:r>
             <w:r>
               <w:rPr>
@@ -13871,7 +14073,6 @@
             </w:pPr>
             <w:proofErr w:type="spellStart"/>
             <w:r>
-              <w:lastRenderedPageBreak/>
               <w:t>Goals</w:t>
             </w:r>
             <w:proofErr w:type="spellEnd"/>
@@ -14317,8 +14518,8 @@
         <w:tblLook w:val="04A0" w:firstRow="1" w:lastRow="0" w:firstColumn="1" w:lastColumn="0" w:noHBand="0" w:noVBand="1"/>
       </w:tblPr>
       <w:tblGrid>
-        <w:gridCol w:w="1834"/>
-        <w:gridCol w:w="6671"/>
+        <w:gridCol w:w="1839"/>
+        <w:gridCol w:w="6666"/>
       </w:tblGrid>
       <w:tr>
         <w:tc>
@@ -14596,7 +14797,7 @@
                   <w:rPr>
                     <w:color w:val="auto"/>
                   </w:rPr>
-                  <m:t>X=Numero de accesos a la funcionalidad</m:t>
+                  <m:t>X = Numero de accesos fallidos/Numero de accesos exitosos</m:t>
                 </m:r>
               </m:oMath>
             </m:oMathPara>
@@ -14946,6 +15147,7 @@
             </w:pPr>
             <w:proofErr w:type="spellStart"/>
             <w:r>
+              <w:lastRenderedPageBreak/>
               <w:t>Analysis</w:t>
             </w:r>
             <w:proofErr w:type="spellEnd"/>
@@ -15234,7 +15436,6 @@
             </w:pPr>
             <w:proofErr w:type="spellStart"/>
             <w:r>
-              <w:lastRenderedPageBreak/>
               <w:t>Responsibilities</w:t>
             </w:r>
             <w:proofErr w:type="spellEnd"/>
@@ -16123,6 +16324,7 @@
                 <w:i w:val="0"/>
                 <w:color w:val="auto"/>
               </w:rPr>
+              <w:lastRenderedPageBreak/>
               <w:t xml:space="preserve">B = Total de funciones o módulos modificados </w:t>
             </w:r>
           </w:p>
@@ -16149,6 +16351,7 @@
             </w:pPr>
             <w:proofErr w:type="spellStart"/>
             <w:r>
+              <w:lastRenderedPageBreak/>
               <w:t>Responsibilities</w:t>
             </w:r>
             <w:proofErr w:type="spellEnd"/>
@@ -16318,7 +16521,6 @@
             </w:pPr>
             <w:proofErr w:type="spellStart"/>
             <w:r>
-              <w:lastRenderedPageBreak/>
               <w:t>Definition</w:t>
             </w:r>
             <w:proofErr w:type="spellEnd"/>
@@ -17132,6 +17334,7 @@
       <w:bookmarkEnd w:id="50"/>
       <w:proofErr w:type="spellStart"/>
       <w:r>
+        <w:lastRenderedPageBreak/>
         <w:t>Primitive</w:t>
       </w:r>
       <w:proofErr w:type="spellEnd"/>
@@ -17178,7 +17381,6 @@
       <w:bookmarkStart w:id="54" w:name="_Toc398975814"/>
       <w:bookmarkEnd w:id="53"/>
       <w:r>
-        <w:lastRenderedPageBreak/>
         <w:t>Cantidad de bugs encontrados</w:t>
       </w:r>
       <w:bookmarkEnd w:id="54"/>
@@ -17988,6 +18190,7 @@
             </w:pPr>
             <w:proofErr w:type="spellStart"/>
             <w:r>
+              <w:lastRenderedPageBreak/>
               <w:t>Responsibilities</w:t>
             </w:r>
             <w:proofErr w:type="spellEnd"/>
@@ -19120,7 +19323,6 @@
       <w:bookmarkStart w:id="65" w:name="_Toc398975819"/>
       <w:bookmarkEnd w:id="64"/>
       <w:r>
-        <w:lastRenderedPageBreak/>
         <w:t>Tiempo de finalización de consultas</w:t>
       </w:r>
       <w:bookmarkEnd w:id="65"/>
@@ -22233,7 +22435,7 @@
 </file>
 
 <file path=customXml/itemProps1.xml><?xml version="1.0" encoding="utf-8"?>
-<ds:datastoreItem xmlns:ds="http://schemas.openxmlformats.org/officeDocument/2006/customXml" ds:itemID="{3E687412-395B-401E-980E-555E236F8976}">
+<ds:datastoreItem xmlns:ds="http://schemas.openxmlformats.org/officeDocument/2006/customXml" ds:itemID="{235B7054-2EE5-4148-BCF5-B16D272628F7}">
   <ds:schemaRefs>
     <ds:schemaRef ds:uri="http://schemas.openxmlformats.org/officeDocument/2006/bibliography"/>
   </ds:schemaRefs>

</xml_diff>

<commit_message>
V2.1 Meausement Plan. Modificada una metrica defectuosa
</commit_message>
<xml_diff>
--- a/auditoria/Measurement Plan.docx
+++ b/auditoria/Measurement Plan.docx
@@ -108,8 +108,16 @@
         <w:rPr>
           <w:sz w:val="28"/>
         </w:rPr>
-        <w:t>.0</w:t>
-      </w:r>
+        <w:t>.</w:t>
+      </w:r>
+      <w:r>
+        <w:rPr>
+          <w:sz w:val="28"/>
+        </w:rPr>
+        <w:t>1</w:t>
+      </w:r>
+      <w:bookmarkStart w:id="0" w:name="_GoBack"/>
+      <w:bookmarkEnd w:id="0"/>
     </w:p>
     <w:p>
       <w:pPr>
@@ -489,8 +497,6 @@
             <w:r>
               <w:t>Corrección de fórmulas en varias métricas</w:t>
             </w:r>
-            <w:bookmarkStart w:id="0" w:name="_GoBack"/>
-            <w:bookmarkEnd w:id="0"/>
           </w:p>
         </w:tc>
         <w:tc>
@@ -552,6 +558,9 @@
             <w:pPr>
               <w:pStyle w:val="Tabletext"/>
             </w:pPr>
+            <w:r>
+              <w:t>06/Oct/2014</w:t>
+            </w:r>
           </w:p>
         </w:tc>
         <w:tc>
@@ -572,6 +581,9 @@
             <w:pPr>
               <w:pStyle w:val="Tabletext"/>
             </w:pPr>
+            <w:r>
+              <w:t>2.1</w:t>
+            </w:r>
           </w:p>
         </w:tc>
         <w:tc>
@@ -592,6 +604,9 @@
             <w:pPr>
               <w:pStyle w:val="Tabletext"/>
             </w:pPr>
+            <w:r>
+              <w:t xml:space="preserve">Corrección de una métrica </w:t>
+            </w:r>
           </w:p>
         </w:tc>
         <w:tc>
@@ -612,6 +627,22 @@
             <w:pPr>
               <w:pStyle w:val="Tabletext"/>
             </w:pPr>
+            <w:r>
+              <w:t xml:space="preserve">Nelson </w:t>
+            </w:r>
+            <w:proofErr w:type="spellStart"/>
+            <w:r>
+              <w:t>Andres</w:t>
+            </w:r>
+            <w:proofErr w:type="spellEnd"/>
+            <w:r>
+              <w:t xml:space="preserve"> Castillo </w:t>
+            </w:r>
+            <w:proofErr w:type="spellStart"/>
+            <w:r>
+              <w:t>Saza</w:t>
+            </w:r>
+            <w:proofErr w:type="spellEnd"/>
           </w:p>
         </w:tc>
       </w:tr>
@@ -5740,9 +5771,11 @@
               <w:pStyle w:val="TableContents"/>
               <w:jc w:val="center"/>
             </w:pPr>
+            <w:proofErr w:type="spellStart"/>
             <w:r>
               <w:t>Mantenibilidad</w:t>
             </w:r>
+            <w:proofErr w:type="spellEnd"/>
           </w:p>
         </w:tc>
         <w:tc>
@@ -12480,7 +12513,16 @@
               <w:pStyle w:val="Tabletext"/>
             </w:pPr>
             <w:r>
-              <w:t>X = Cantidad de casos de uso ligados/Cantidad total de casos de uso</w:t>
+              <w:t xml:space="preserve">X = </w:t>
+            </w:r>
+            <w:r>
+              <w:t>1 – (</w:t>
+            </w:r>
+            <w:r>
+              <w:t>Cantidad de casos de uso ligados/Cantidad total de casos de uso</w:t>
+            </w:r>
+            <w:r>
+              <w:t>)</w:t>
             </w:r>
           </w:p>
           <w:p>
@@ -19890,7 +19932,7 @@
             <w:rPr>
               <w:noProof/>
             </w:rPr>
-            <w:t>19</w:t>
+            <w:t>2</w:t>
           </w:r>
           <w:r>
             <w:fldChar w:fldCharType="end"/>
@@ -20109,7 +20151,13 @@
           </w:r>
           <w:proofErr w:type="spellEnd"/>
           <w:r>
-            <w:t>:           1.0</w:t>
+            <w:t>:           2</w:t>
+          </w:r>
+          <w:r>
+            <w:t>.</w:t>
+          </w:r>
+          <w:r>
+            <w:t>1</w:t>
           </w:r>
         </w:p>
       </w:tc>
@@ -22435,7 +22483,7 @@
 </file>
 
 <file path=customXml/itemProps1.xml><?xml version="1.0" encoding="utf-8"?>
-<ds:datastoreItem xmlns:ds="http://schemas.openxmlformats.org/officeDocument/2006/customXml" ds:itemID="{235B7054-2EE5-4148-BCF5-B16D272628F7}">
+<ds:datastoreItem xmlns:ds="http://schemas.openxmlformats.org/officeDocument/2006/customXml" ds:itemID="{70609463-424D-4734-B49E-DC33F38FDA2D}">
   <ds:schemaRefs>
     <ds:schemaRef ds:uri="http://schemas.openxmlformats.org/officeDocument/2006/bibliography"/>
   </ds:schemaRefs>

</xml_diff>